<commit_message>
Location diagram added to notes
</commit_message>
<xml_diff>
--- a/Notes.docx
+++ b/Notes.docx
@@ -25,12 +25,24 @@
         <w:rPr>
           <w:b/>
         </w:rPr>
-        <w:t xml:space="preserve"> following notes should help in understanding and operating th</w:t>
+        <w:t xml:space="preserve"> following notes</w:t>
       </w:r>
       <w:r>
         <w:rPr>
           <w:b/>
         </w:rPr>
+        <w:t xml:space="preserve"> &amp; location diagram</w:t>
+      </w:r>
+      <w:r>
+        <w:rPr>
+          <w:b/>
+        </w:rPr>
+        <w:t xml:space="preserve"> should help in understanding and operating th</w:t>
+      </w:r>
+      <w:r>
+        <w:rPr>
+          <w:b/>
+        </w:rPr>
         <w:t>e V</w:t>
       </w:r>
       <w:r>
@@ -48,14 +60,22 @@
     </w:p>
     <w:p/>
     <w:p>
-      <w:r>
-        <w:t>South Wales main line services (to and from Swansea via Newport and Cardiff Central)</w:t>
-      </w:r>
-      <w:r>
-        <w:t xml:space="preserve"> are</w:t>
-      </w:r>
-      <w:r>
-        <w:t xml:space="preserve"> operated by HSTs with 7 trailer cars, total mass 378te, braking force 38te, power 3360Kw</w:t>
+      <w:pPr>
+        <w:rPr>
+          <w:u w:val="single"/>
+        </w:rPr>
+      </w:pPr>
+      <w:r>
+        <w:rPr>
+          <w:u w:val="single"/>
+        </w:rPr>
+        <w:t>Motive Power</w:t>
+      </w:r>
+    </w:p>
+    <w:p/>
+    <w:p>
+      <w:r>
+        <w:t>South Wales main line services (to and from Swansea via Newport and Cardiff Central) are operated by HSTs with 7 trailer cars, total mass 378te, braking force 38te, power 3360Kw</w:t>
       </w:r>
       <w:r>
         <w:t xml:space="preserve"> and</w:t>
@@ -67,40 +87,19 @@
     <w:p/>
     <w:p>
       <w:r>
-        <w:t xml:space="preserve">Secondary services </w:t>
-      </w:r>
-      <w:r>
-        <w:t xml:space="preserve">are </w:t>
-      </w:r>
-      <w:r>
-        <w:t>operated by 2-car Class 150s, total mass 72te,</w:t>
+        <w:t>Secondary services are operated by 2-car Class 150s, total mass 72te, braking force 7te,</w:t>
       </w:r>
       <w:r>
         <w:t xml:space="preserve"> </w:t>
       </w:r>
       <w:r>
-        <w:t>braking force 7te,</w:t>
-      </w:r>
-      <w:r>
-        <w:t xml:space="preserve"> </w:t>
-      </w:r>
-      <w:r>
         <w:t>power 426Kw</w:t>
       </w:r>
       <w:r>
         <w:t xml:space="preserve"> and</w:t>
       </w:r>
       <w:r>
-        <w:t xml:space="preserve"> maximum speed 121km/h</w:t>
-      </w:r>
-      <w:r>
-        <w:t xml:space="preserve">.  </w:t>
-      </w:r>
-      <w:r>
-        <w:t>4-car sets have the same performance</w:t>
-      </w:r>
-      <w:r>
-        <w:t xml:space="preserve"> so are not defined separately.</w:t>
+        <w:t xml:space="preserve"> maximum speed 121km/h.  4-car sets have the same performance so are not defined separately.</w:t>
       </w:r>
     </w:p>
     <w:p/>
@@ -151,13 +150,63 @@
     </w:p>
     <w:p/>
     <w:p>
-      <w:proofErr w:type="spellStart"/>
-      <w:r>
-        <w:t>Headcode</w:t>
-      </w:r>
-      <w:proofErr w:type="spellEnd"/>
-      <w:r>
-        <w:t xml:space="preserve"> allocations use Digit-Letter-Digit-Digit, where the first digit denotes the service group (only relevant to ensure </w:t>
+      <w:pPr>
+        <w:rPr>
+          <w:u w:val="single"/>
+        </w:rPr>
+      </w:pPr>
+      <w:proofErr w:type="spellStart"/>
+      <w:r>
+        <w:rPr>
+          <w:u w:val="single"/>
+        </w:rPr>
+        <w:t>Headco</w:t>
+      </w:r>
+      <w:r>
+        <w:rPr>
+          <w:u w:val="single"/>
+        </w:rPr>
+        <w:t>d</w:t>
+      </w:r>
+      <w:r>
+        <w:rPr>
+          <w:u w:val="single"/>
+        </w:rPr>
+        <w:t>e</w:t>
+      </w:r>
+      <w:proofErr w:type="spellEnd"/>
+      <w:r>
+        <w:rPr>
+          <w:u w:val="single"/>
+        </w:rPr>
+        <w:t xml:space="preserve"> Allocations</w:t>
+      </w:r>
+    </w:p>
+    <w:p>
+      <w:pPr>
+        <w:rPr>
+          <w:u w:val="single"/>
+        </w:rPr>
+      </w:pPr>
+    </w:p>
+    <w:p>
+      <w:r>
+        <w:t>These</w:t>
+      </w:r>
+      <w:r>
+        <w:t xml:space="preserve"> use </w:t>
+      </w:r>
+      <w:r>
+        <w:t xml:space="preserve">the </w:t>
+      </w:r>
+      <w:r>
+        <w:t>Digit-Letter-Digit-Digit</w:t>
+      </w:r>
+      <w:r>
+        <w:t xml:space="preserve"> format</w:t>
+      </w:r>
+      <w:r>
+        <w:t xml:space="preserve">, where the first digit denotes the service group (only relevant to ensure </w:t>
       </w:r>
       <w:proofErr w:type="spellStart"/>
       <w:r>
@@ -214,82 +263,59 @@
     <w:p>
       <w:r>
         <w:lastRenderedPageBreak/>
-        <w:t>Ma</w:t>
-      </w:r>
-      <w:r>
-        <w:t>in line services from Swansea</w:t>
-      </w:r>
-      <w:r>
-        <w:tab/>
-      </w:r>
-      <w:r>
+        <w:t>Main line services from Swansea</w:t>
+      </w:r>
+      <w:r>
+        <w:tab/>
         <w:t>A</w:t>
       </w:r>
     </w:p>
     <w:p>
       <w:r>
-        <w:t>Ma</w:t>
-      </w:r>
-      <w:r>
-        <w:t>in line services to Swansea</w:t>
-      </w:r>
-      <w:r>
-        <w:tab/>
-      </w:r>
-      <w:r>
-        <w:tab/>
-      </w:r>
-      <w:r>
+        <w:t>Main line services to Swansea</w:t>
+      </w:r>
+      <w:r>
+        <w:tab/>
+      </w:r>
+      <w:r>
+        <w:tab/>
         <w:t xml:space="preserve">B </w:t>
       </w:r>
     </w:p>
     <w:p>
       <w:r>
-        <w:t>Eb</w:t>
-      </w:r>
-      <w:r>
-        <w:t>bw Vale to Cardiff</w:t>
-      </w:r>
-      <w:r>
-        <w:tab/>
-      </w:r>
-      <w:r>
-        <w:tab/>
-      </w:r>
-      <w:r>
-        <w:tab/>
-      </w:r>
-      <w:r>
+        <w:t>Ebbw Vale to Cardiff</w:t>
+      </w:r>
+      <w:r>
+        <w:tab/>
+      </w:r>
+      <w:r>
+        <w:tab/>
+      </w:r>
+      <w:r>
+        <w:tab/>
         <w:t>C</w:t>
       </w:r>
     </w:p>
     <w:p>
       <w:r>
-        <w:t>Ca</w:t>
-      </w:r>
-      <w:r>
-        <w:t>rdiff to Ebbw Vale</w:t>
-      </w:r>
-      <w:r>
-        <w:tab/>
-      </w:r>
-      <w:r>
-        <w:tab/>
-      </w:r>
-      <w:r>
-        <w:tab/>
-      </w:r>
-      <w:r>
+        <w:t>Cardiff to Ebbw Vale</w:t>
+      </w:r>
+      <w:r>
+        <w:tab/>
+      </w:r>
+      <w:r>
+        <w:tab/>
+      </w:r>
+      <w:r>
+        <w:tab/>
         <w:t>D</w:t>
       </w:r>
     </w:p>
     <w:p>
       <w:proofErr w:type="spellStart"/>
       <w:r>
-        <w:t>Tr</w:t>
-      </w:r>
-      <w:r>
-        <w:t>eherbert</w:t>
+        <w:t>Treherbert</w:t>
       </w:r>
       <w:proofErr w:type="spellEnd"/>
       <w:r>
@@ -303,17 +329,12 @@
       </w:r>
       <w:r>
         <w:tab/>
-      </w:r>
-      <w:r>
         <w:t>E</w:t>
       </w:r>
     </w:p>
     <w:p>
       <w:r>
-        <w:t>Ca</w:t>
-      </w:r>
-      <w:r>
-        <w:t xml:space="preserve">rdiff to </w:t>
+        <w:t xml:space="preserve">Cardiff to </w:t>
       </w:r>
       <w:proofErr w:type="spellStart"/>
       <w:r>
@@ -328,8 +349,6 @@
       </w:r>
       <w:r>
         <w:tab/>
-      </w:r>
-      <w:r>
         <w:t>F</w:t>
       </w:r>
     </w:p>
@@ -345,8 +364,6 @@
       </w:r>
       <w:r>
         <w:tab/>
-      </w:r>
-      <w:r>
         <w:t>G</w:t>
       </w:r>
     </w:p>
@@ -362,8 +379,6 @@
       </w:r>
       <w:r>
         <w:tab/>
-      </w:r>
-      <w:r>
         <w:t>H</w:t>
       </w:r>
     </w:p>
@@ -384,8 +399,6 @@
       </w:r>
       <w:r>
         <w:tab/>
-      </w:r>
-      <w:r>
         <w:t>J</w:t>
       </w:r>
     </w:p>
@@ -406,8 +419,6 @@
       </w:r>
       <w:r>
         <w:tab/>
-      </w:r>
-      <w:r>
         <w:t>K</w:t>
       </w:r>
     </w:p>
@@ -423,8 +434,6 @@
       </w:r>
       <w:r>
         <w:tab/>
-      </w:r>
-      <w:r>
         <w:t>L</w:t>
       </w:r>
     </w:p>
@@ -441,8 +450,6 @@
       </w:r>
       <w:r>
         <w:tab/>
-      </w:r>
-      <w:r>
         <w:t>M</w:t>
       </w:r>
     </w:p>
@@ -455,8 +462,6 @@
       </w:r>
       <w:r>
         <w:tab/>
-      </w:r>
-      <w:r>
         <w:t>N</w:t>
       </w:r>
     </w:p>
@@ -469,8 +474,6 @@
       </w:r>
       <w:r>
         <w:tab/>
-      </w:r>
-      <w:r>
         <w:t>P</w:t>
       </w:r>
     </w:p>
@@ -483,8 +486,6 @@
       </w:r>
       <w:r>
         <w:tab/>
-      </w:r>
-      <w:r>
         <w:t>Q</w:t>
       </w:r>
     </w:p>
@@ -497,18 +498,13 @@
       </w:r>
       <w:r>
         <w:tab/>
-      </w:r>
-      <w:r>
         <w:t>R</w:t>
       </w:r>
     </w:p>
     <w:p>
       <w:proofErr w:type="spellStart"/>
       <w:r>
-        <w:t>Ma</w:t>
-      </w:r>
-      <w:r>
-        <w:t>esteg</w:t>
+        <w:t>Maesteg</w:t>
       </w:r>
       <w:proofErr w:type="spellEnd"/>
       <w:r>
@@ -522,8 +518,6 @@
       </w:r>
       <w:r>
         <w:tab/>
-      </w:r>
-      <w:r>
         <w:t>S</w:t>
       </w:r>
     </w:p>
@@ -544,8 +538,6 @@
       </w:r>
       <w:r>
         <w:tab/>
-      </w:r>
-      <w:r>
         <w:t>T</w:t>
       </w:r>
     </w:p>
@@ -569,8 +561,6 @@
       </w:r>
       <w:r>
         <w:tab/>
-      </w:r>
-      <w:r>
         <w:t>U</w:t>
       </w:r>
     </w:p>
@@ -594,25 +584,18 @@
       </w:r>
       <w:r>
         <w:tab/>
-      </w:r>
-      <w:r>
         <w:t>V</w:t>
       </w:r>
     </w:p>
     <w:p>
       <w:r>
-        <w:t>Me</w:t>
-      </w:r>
-      <w:r>
-        <w:t>rry-Go-Round coal trains</w:t>
-      </w:r>
-      <w:r>
-        <w:tab/>
-      </w:r>
-      <w:r>
-        <w:tab/>
-      </w:r>
-      <w:r>
+        <w:t>Merry-Go-Round coal trains</w:t>
+      </w:r>
+      <w:r>
+        <w:tab/>
+      </w:r>
+      <w:r>
+        <w:tab/>
         <w:t>W</w:t>
       </w:r>
     </w:p>
@@ -629,6 +612,20 @@
     </w:p>
     <w:p/>
     <w:p>
+      <w:pPr>
+        <w:rPr>
+          <w:u w:val="single"/>
+        </w:rPr>
+      </w:pPr>
+      <w:r>
+        <w:rPr>
+          <w:u w:val="single"/>
+        </w:rPr>
+        <w:t>Special Precautions</w:t>
+      </w:r>
+    </w:p>
+    <w:p/>
+    <w:p>
       <w:r>
         <w:t>Care is needed at Cardiff Central to ensure trains are routed into appropriate platforms, because platform allocation is restricted.  Appropriate platforms are as follows:</w:t>
       </w:r>
@@ -678,13 +675,7 @@
         <w:t xml:space="preserve"> via Bridgend </w:t>
       </w:r>
       <w:r>
-        <w:t>(Code S</w:t>
-      </w:r>
-      <w:r>
-        <w:t>)</w:t>
-      </w:r>
-      <w:r>
-        <w:t xml:space="preserve"> </w:t>
+        <w:t xml:space="preserve">(Code S) </w:t>
       </w:r>
       <w:r>
         <w:t>should use 3 or 4, preferably 4.</w:t>
@@ -717,10 +708,7 @@
         <w:t xml:space="preserve">ark </w:t>
       </w:r>
       <w:r>
-        <w:t>and returning (Code U</w:t>
-      </w:r>
-      <w:r>
-        <w:t xml:space="preserve">) </w:t>
+        <w:t xml:space="preserve">and returning (Code U) </w:t>
       </w:r>
       <w:r>
         <w:t>should use 4, 6, 7 or 8, preferably 8.</w:t>
@@ -742,16 +730,7 @@
         <w:t xml:space="preserve"> </w:t>
       </w:r>
       <w:r>
-        <w:t>(Code</w:t>
-      </w:r>
-      <w:r>
-        <w:t>s</w:t>
-      </w:r>
-      <w:r>
-        <w:t xml:space="preserve"> </w:t>
-      </w:r>
-      <w:r>
-        <w:t xml:space="preserve">H, M, </w:t>
+        <w:t xml:space="preserve">(Codes H, M, </w:t>
       </w:r>
       <w:proofErr w:type="gramStart"/>
       <w:r>
@@ -795,13 +774,7 @@
         <w:t xml:space="preserve"> </w:t>
       </w:r>
       <w:r>
-        <w:t>(Code</w:t>
-      </w:r>
-      <w:r>
-        <w:t>s G, L, N</w:t>
-      </w:r>
-      <w:r>
-        <w:t xml:space="preserve">) </w:t>
+        <w:t xml:space="preserve">(Codes G, L, N) </w:t>
       </w:r>
       <w:r>
         <w:t xml:space="preserve">should use 3, 4, 7 or 8, </w:t>
@@ -835,25 +808,10 @@
         <w:ind w:left="720"/>
       </w:pPr>
       <w:r>
-        <w:t xml:space="preserve">Services from Queen Street </w:t>
-      </w:r>
-      <w:r>
-        <w:t xml:space="preserve">terminating at Central and returning </w:t>
-      </w:r>
-      <w:r>
-        <w:t>(Code</w:t>
-      </w:r>
-      <w:r>
-        <w:t>s</w:t>
-      </w:r>
-      <w:r>
-        <w:t xml:space="preserve"> </w:t>
-      </w:r>
-      <w:r>
-        <w:t>E, J</w:t>
-      </w:r>
-      <w:r>
-        <w:t xml:space="preserve">) </w:t>
+        <w:t xml:space="preserve">Services from Queen Street terminating at Central and returning </w:t>
+      </w:r>
+      <w:r>
+        <w:t xml:space="preserve">(Codes E, J) </w:t>
       </w:r>
       <w:r>
         <w:t xml:space="preserve">should use 3, 4, </w:t>
@@ -888,16 +846,7 @@
         <w:ind w:left="720"/>
       </w:pPr>
       <w:r>
-        <w:t xml:space="preserve">Services from Ebbw Vale </w:t>
-      </w:r>
-      <w:r>
-        <w:t xml:space="preserve">terminating at Central and returning (Code </w:t>
-      </w:r>
-      <w:r>
-        <w:t>C</w:t>
-      </w:r>
-      <w:r>
-        <w:t xml:space="preserve">) should use 3, 4, 6, 7 or 8, </w:t>
+        <w:t xml:space="preserve">Services from Ebbw Vale terminating at Central and returning (Code C) should use 3, 4, 6, 7 or 8, </w:t>
       </w:r>
       <w:r>
         <w:tab/>
@@ -948,7 +897,6 @@
     <w:p/>
     <w:p>
       <w:r>
-        <w:lastRenderedPageBreak/>
         <w:t>Feeder services from Cardiff Canton</w:t>
       </w:r>
       <w:r>
@@ -1034,17 +982,92 @@
       </w:r>
       <w:r>
         <w:tab/>
-        <w:t>Platforms  4, 6, 7 or 8, preferably 6 or 7 but not 8</w:t>
+      </w:r>
+      <w:proofErr w:type="gramStart"/>
+      <w:r>
+        <w:t>Platforms  4</w:t>
+      </w:r>
+      <w:proofErr w:type="gramEnd"/>
+      <w:r>
+        <w:t>, 6, 7 or 8, preferably 6 or 7 but not 8</w:t>
       </w:r>
       <w:r>
         <w:t xml:space="preserve"> because of the fouling risk</w:t>
       </w:r>
+      <w:r>
+        <w:t>.</w:t>
+      </w:r>
+    </w:p>
+    <w:p>
       <w:bookmarkStart w:id="0" w:name="_GoBack"/>
       <w:bookmarkEnd w:id="0"/>
-      <w:r>
-        <w:t>.</w:t>
-      </w:r>
-    </w:p>
+    </w:p>
+    <w:p/>
+    <w:p>
+      <w:pPr>
+        <w:rPr>
+          <w:u w:val="single"/>
+        </w:rPr>
+      </w:pPr>
+      <w:r>
+        <w:rPr>
+          <w:u w:val="single"/>
+        </w:rPr>
+        <w:t>Location Diagram</w:t>
+      </w:r>
+    </w:p>
+    <w:p/>
+    <w:p>
+      <w:r>
+        <w:rPr>
+          <w:noProof/>
+          <w:lang w:eastAsia="en-GB"/>
+        </w:rPr>
+        <w:drawing>
+          <wp:inline distT="0" distB="0" distL="0" distR="0">
+            <wp:extent cx="6840220" cy="4014470"/>
+            <wp:effectExtent l="0" t="0" r="0" b="5080"/>
+            <wp:docPr id="1" name="Picture 1"/>
+            <wp:cNvGraphicFramePr>
+              <a:graphicFrameLocks xmlns:a="http://schemas.openxmlformats.org/drawingml/2006/main" noChangeAspect="1"/>
+            </wp:cNvGraphicFramePr>
+            <a:graphic xmlns:a="http://schemas.openxmlformats.org/drawingml/2006/main">
+              <a:graphicData uri="http://schemas.openxmlformats.org/drawingml/2006/picture">
+                <pic:pic xmlns:pic="http://schemas.openxmlformats.org/drawingml/2006/picture">
+                  <pic:nvPicPr>
+                    <pic:cNvPr id="0" name="Cardiff Valley Lines.png"/>
+                    <pic:cNvPicPr/>
+                  </pic:nvPicPr>
+                  <pic:blipFill>
+                    <a:blip r:embed="rId5">
+                      <a:extLst>
+                        <a:ext uri="{28A0092B-C50C-407E-A947-70E740481C1C}">
+                          <a14:useLocalDpi xmlns:a14="http://schemas.microsoft.com/office/drawing/2010/main" val="0"/>
+                        </a:ext>
+                      </a:extLst>
+                    </a:blip>
+                    <a:stretch>
+                      <a:fillRect/>
+                    </a:stretch>
+                  </pic:blipFill>
+                  <pic:spPr>
+                    <a:xfrm>
+                      <a:off x="0" y="0"/>
+                      <a:ext cx="6840220" cy="4014470"/>
+                    </a:xfrm>
+                    <a:prstGeom prst="rect">
+                      <a:avLst/>
+                    </a:prstGeom>
+                  </pic:spPr>
+                </pic:pic>
+              </a:graphicData>
+            </a:graphic>
+          </wp:inline>
+        </w:drawing>
+      </w:r>
+    </w:p>
+    <w:p/>
+    <w:p/>
     <w:p/>
     <w:p/>
     <w:p>
@@ -1250,6 +1273,33 @@
     <w:semiHidden/>
     <w:unhideWhenUsed/>
   </w:style>
+  <w:style w:type="paragraph" w:styleId="BalloonText">
+    <w:name w:val="Balloon Text"/>
+    <w:basedOn w:val="Normal"/>
+    <w:link w:val="BalloonTextChar"/>
+    <w:uiPriority w:val="99"/>
+    <w:semiHidden/>
+    <w:unhideWhenUsed/>
+    <w:rsid w:val="00697563"/>
+    <w:rPr>
+      <w:rFonts w:ascii="Tahoma" w:hAnsi="Tahoma" w:cs="Tahoma"/>
+      <w:sz w:val="16"/>
+      <w:szCs w:val="16"/>
+    </w:rPr>
+  </w:style>
+  <w:style w:type="character" w:customStyle="1" w:styleId="BalloonTextChar">
+    <w:name w:val="Balloon Text Char"/>
+    <w:basedOn w:val="DefaultParagraphFont"/>
+    <w:link w:val="BalloonText"/>
+    <w:uiPriority w:val="99"/>
+    <w:semiHidden/>
+    <w:rsid w:val="00697563"/>
+    <w:rPr>
+      <w:rFonts w:ascii="Tahoma" w:hAnsi="Tahoma" w:cs="Tahoma"/>
+      <w:sz w:val="16"/>
+      <w:szCs w:val="16"/>
+    </w:rPr>
+  </w:style>
 </w:styles>
 </file>
 
@@ -1435,6 +1485,33 @@
     <w:uiPriority w:val="99"/>
     <w:semiHidden/>
     <w:unhideWhenUsed/>
+  </w:style>
+  <w:style w:type="paragraph" w:styleId="BalloonText">
+    <w:name w:val="Balloon Text"/>
+    <w:basedOn w:val="Normal"/>
+    <w:link w:val="BalloonTextChar"/>
+    <w:uiPriority w:val="99"/>
+    <w:semiHidden/>
+    <w:unhideWhenUsed/>
+    <w:rsid w:val="00697563"/>
+    <w:rPr>
+      <w:rFonts w:ascii="Tahoma" w:hAnsi="Tahoma" w:cs="Tahoma"/>
+      <w:sz w:val="16"/>
+      <w:szCs w:val="16"/>
+    </w:rPr>
+  </w:style>
+  <w:style w:type="character" w:customStyle="1" w:styleId="BalloonTextChar">
+    <w:name w:val="Balloon Text Char"/>
+    <w:basedOn w:val="DefaultParagraphFont"/>
+    <w:link w:val="BalloonText"/>
+    <w:uiPriority w:val="99"/>
+    <w:semiHidden/>
+    <w:rsid w:val="00697563"/>
+    <w:rPr>
+      <w:rFonts w:ascii="Tahoma" w:hAnsi="Tahoma" w:cs="Tahoma"/>
+      <w:sz w:val="16"/>
+      <w:szCs w:val="16"/>
+    </w:rPr>
   </w:style>
 </w:styles>
 </file>

</xml_diff>